<commit_message>
add ppt, word 수정
</commit_message>
<xml_diff>
--- a/2022_소프트웨어전시회계획서_20205175박준서,20205220이바다 (1).docx
+++ b/2022_소프트웨어전시회계획서_20205175박준서,20205220이바다 (1).docx
@@ -395,7 +395,7 @@
           <w:kern w:val="0"/>
           <w:sz w:val="24"/>
         </w:rPr>
-        <w:t>안드로이드 스튜디오</w:t>
+        <w:t>코틀린 언어를 사용</w:t>
       </w:r>
       <w:r>
         <w:rPr>
@@ -404,7 +404,7 @@
           <w:kern w:val="0"/>
           <w:sz w:val="24"/>
         </w:rPr>
-        <w:t xml:space="preserve">를 이용해 </w:t>
+        <w:t>하여</w:t>
       </w:r>
       <w:r>
         <w:rPr>
@@ -413,27 +413,17 @@
           <w:kern w:val="0"/>
           <w:sz w:val="24"/>
         </w:rPr>
+        <w:t xml:space="preserve"> </w:t>
+      </w:r>
+      <w:r>
+        <w:rPr>
+          <w:rFonts w:asciiTheme="minorEastAsia" w:hAnsiTheme="minorEastAsia" w:cs="Arial" w:hint="eastAsia"/>
+          <w:color w:val="000000"/>
+          <w:kern w:val="0"/>
+          <w:sz w:val="24"/>
+        </w:rPr>
         <w:t xml:space="preserve">숫자야구와 같은 간단한 게임들이 모여 있는 미니게임 모음집 어플리케이션 개발 </w:t>
       </w:r>
-    </w:p>
-    <w:p>
-      <w:pPr>
-        <w:widowControl/>
-        <w:wordWrap/>
-        <w:autoSpaceDE/>
-        <w:autoSpaceDN/>
-        <w:spacing w:before="528"/>
-        <w:ind w:left="308"/>
-        <w:jc w:val="left"/>
-        <w:rPr>
-          <w:rFonts w:asciiTheme="minorEastAsia" w:hAnsiTheme="minorEastAsia" w:cs="맑은 고딕"/>
-          <w:b/>
-          <w:bCs/>
-          <w:color w:val="000000"/>
-          <w:kern w:val="0"/>
-          <w:sz w:val="24"/>
-        </w:rPr>
-      </w:pPr>
     </w:p>
     <w:p>
       <w:pPr>
@@ -498,7 +488,31 @@
           <w:kern w:val="0"/>
           <w:sz w:val="24"/>
         </w:rPr>
-        <w:t>(사용언어:</w:t>
+        <w:t xml:space="preserve"> </w:t>
+      </w:r>
+      <w:r>
+        <w:rPr>
+          <w:rFonts w:asciiTheme="minorEastAsia" w:hAnsiTheme="minorEastAsia" w:cs="Times New Roman" w:hint="eastAsia"/>
+          <w:kern w:val="0"/>
+          <w:sz w:val="24"/>
+        </w:rPr>
+        <w:t>(사용</w:t>
+      </w:r>
+      <w:r>
+        <w:rPr>
+          <w:rFonts w:asciiTheme="minorEastAsia" w:hAnsiTheme="minorEastAsia" w:cs="Times New Roman" w:hint="eastAsia"/>
+          <w:kern w:val="0"/>
+          <w:sz w:val="24"/>
+        </w:rPr>
+        <w:t xml:space="preserve"> </w:t>
+      </w:r>
+      <w:r>
+        <w:rPr>
+          <w:rFonts w:asciiTheme="minorEastAsia" w:hAnsiTheme="minorEastAsia" w:cs="Times New Roman" w:hint="eastAsia"/>
+          <w:kern w:val="0"/>
+          <w:sz w:val="24"/>
+        </w:rPr>
+        <w:t>언어:</w:t>
       </w:r>
       <w:r>
         <w:rPr>
@@ -535,7 +549,7 @@
         <w:ind w:left="313"/>
         <w:jc w:val="left"/>
         <w:rPr>
-          <w:rFonts w:asciiTheme="minorEastAsia" w:hAnsiTheme="minorEastAsia" w:cs="맑은 고딕"/>
+          <w:rFonts w:asciiTheme="minorEastAsia" w:hAnsiTheme="minorEastAsia" w:cs="Arial"/>
           <w:b/>
           <w:bCs/>
           <w:color w:val="000000"/>
@@ -543,6 +557,94 @@
           <w:sz w:val="24"/>
         </w:rPr>
       </w:pPr>
+      <w:r>
+        <w:rPr>
+          <w:rFonts w:asciiTheme="minorEastAsia" w:hAnsiTheme="minorEastAsia" w:cs="맑은 고딕" w:hint="eastAsia"/>
+          <w:b/>
+          <w:bCs/>
+          <w:color w:val="000000"/>
+          <w:kern w:val="0"/>
+          <w:sz w:val="24"/>
+        </w:rPr>
+        <w:t>개발</w:t>
+      </w:r>
+      <w:r>
+        <w:rPr>
+          <w:rFonts w:asciiTheme="minorEastAsia" w:hAnsiTheme="minorEastAsia" w:cs="Arial"/>
+          <w:b/>
+          <w:bCs/>
+          <w:color w:val="000000"/>
+          <w:kern w:val="0"/>
+          <w:sz w:val="24"/>
+        </w:rPr>
+        <w:t xml:space="preserve"> </w:t>
+      </w:r>
+      <w:r>
+        <w:rPr>
+          <w:rFonts w:asciiTheme="minorEastAsia" w:hAnsiTheme="minorEastAsia" w:cs="맑은 고딕" w:hint="eastAsia"/>
+          <w:b/>
+          <w:bCs/>
+          <w:color w:val="000000"/>
+          <w:kern w:val="0"/>
+          <w:sz w:val="24"/>
+        </w:rPr>
+        <w:t>도구</w:t>
+      </w:r>
+      <w:r>
+        <w:rPr>
+          <w:rFonts w:asciiTheme="minorEastAsia" w:hAnsiTheme="minorEastAsia" w:cs="Arial"/>
+          <w:b/>
+          <w:bCs/>
+          <w:color w:val="000000"/>
+          <w:kern w:val="0"/>
+          <w:sz w:val="24"/>
+        </w:rPr>
+        <w:t xml:space="preserve"> </w:t>
+      </w:r>
+      <w:r>
+        <w:rPr>
+          <w:rFonts w:asciiTheme="minorEastAsia" w:hAnsiTheme="minorEastAsia" w:cs="맑은 고딕" w:hint="eastAsia"/>
+          <w:b/>
+          <w:bCs/>
+          <w:color w:val="000000"/>
+          <w:kern w:val="0"/>
+          <w:sz w:val="24"/>
+        </w:rPr>
+        <w:t>및</w:t>
+      </w:r>
+      <w:r>
+        <w:rPr>
+          <w:rFonts w:asciiTheme="minorEastAsia" w:hAnsiTheme="minorEastAsia" w:cs="Arial"/>
+          <w:b/>
+          <w:bCs/>
+          <w:color w:val="000000"/>
+          <w:kern w:val="0"/>
+          <w:sz w:val="24"/>
+        </w:rPr>
+        <w:t xml:space="preserve"> </w:t>
+      </w:r>
+      <w:r>
+        <w:rPr>
+          <w:rFonts w:asciiTheme="minorEastAsia" w:hAnsiTheme="minorEastAsia" w:cs="맑은 고딕" w:hint="eastAsia"/>
+          <w:b/>
+          <w:bCs/>
+          <w:color w:val="000000"/>
+          <w:kern w:val="0"/>
+          <w:sz w:val="24"/>
+        </w:rPr>
+        <w:t>기술</w:t>
+      </w:r>
+      <w:r>
+        <w:rPr>
+          <w:rFonts w:asciiTheme="minorEastAsia" w:hAnsiTheme="minorEastAsia" w:cs="Arial"/>
+          <w:b/>
+          <w:bCs/>
+          <w:color w:val="000000"/>
+          <w:kern w:val="0"/>
+          <w:sz w:val="24"/>
+        </w:rPr>
+        <w:t> </w:t>
+      </w:r>
     </w:p>
     <w:p>
       <w:pPr>
@@ -564,91 +666,30 @@
       </w:pPr>
       <w:r>
         <w:rPr>
-          <w:rFonts w:asciiTheme="minorEastAsia" w:hAnsiTheme="minorEastAsia" w:cs="맑은 고딕" w:hint="eastAsia"/>
-          <w:b/>
-          <w:bCs/>
-          <w:color w:val="000000"/>
-          <w:kern w:val="0"/>
-          <w:sz w:val="24"/>
-        </w:rPr>
-        <w:t>개발</w:t>
-      </w:r>
-      <w:r>
-        <w:rPr>
-          <w:rFonts w:asciiTheme="minorEastAsia" w:hAnsiTheme="minorEastAsia" w:cs="Arial"/>
-          <w:b/>
-          <w:bCs/>
+          <w:rFonts w:asciiTheme="minorEastAsia" w:hAnsiTheme="minorEastAsia" w:cs="Arial" w:hint="eastAsia"/>
+          <w:color w:val="000000"/>
+          <w:kern w:val="0"/>
+          <w:sz w:val="24"/>
+        </w:rPr>
+        <w:t>-</w:t>
+      </w:r>
+      <w:r>
+        <w:rPr>
+          <w:rFonts w:asciiTheme="minorEastAsia" w:hAnsiTheme="minorEastAsia" w:cs="Arial" w:hint="eastAsia"/>
+          <w:color w:val="000000"/>
+          <w:kern w:val="0"/>
+          <w:sz w:val="24"/>
+        </w:rPr>
+        <w:t xml:space="preserve"> 각 게임에 맞는 알고리즘을 이용하여 개발할 예정임.</w:t>
+      </w:r>
+      <w:r>
+        <w:rPr>
+          <w:rFonts w:asciiTheme="minorEastAsia" w:hAnsiTheme="minorEastAsia" w:cs="Arial"/>
           <w:color w:val="000000"/>
           <w:kern w:val="0"/>
           <w:sz w:val="24"/>
         </w:rPr>
         <w:t xml:space="preserve"> </w:t>
-      </w:r>
-      <w:r>
-        <w:rPr>
-          <w:rFonts w:asciiTheme="minorEastAsia" w:hAnsiTheme="minorEastAsia" w:cs="맑은 고딕" w:hint="eastAsia"/>
-          <w:b/>
-          <w:bCs/>
-          <w:color w:val="000000"/>
-          <w:kern w:val="0"/>
-          <w:sz w:val="24"/>
-        </w:rPr>
-        <w:t>도구</w:t>
-      </w:r>
-      <w:r>
-        <w:rPr>
-          <w:rFonts w:asciiTheme="minorEastAsia" w:hAnsiTheme="minorEastAsia" w:cs="Arial"/>
-          <w:b/>
-          <w:bCs/>
-          <w:color w:val="000000"/>
-          <w:kern w:val="0"/>
-          <w:sz w:val="24"/>
-        </w:rPr>
-        <w:t xml:space="preserve"> </w:t>
-      </w:r>
-      <w:r>
-        <w:rPr>
-          <w:rFonts w:asciiTheme="minorEastAsia" w:hAnsiTheme="minorEastAsia" w:cs="맑은 고딕" w:hint="eastAsia"/>
-          <w:b/>
-          <w:bCs/>
-          <w:color w:val="000000"/>
-          <w:kern w:val="0"/>
-          <w:sz w:val="24"/>
-        </w:rPr>
-        <w:t>및</w:t>
-      </w:r>
-      <w:r>
-        <w:rPr>
-          <w:rFonts w:asciiTheme="minorEastAsia" w:hAnsiTheme="minorEastAsia" w:cs="Arial"/>
-          <w:b/>
-          <w:bCs/>
-          <w:color w:val="000000"/>
-          <w:kern w:val="0"/>
-          <w:sz w:val="24"/>
-        </w:rPr>
-        <w:t xml:space="preserve"> </w:t>
-      </w:r>
-      <w:r>
-        <w:rPr>
-          <w:rFonts w:asciiTheme="minorEastAsia" w:hAnsiTheme="minorEastAsia" w:cs="맑은 고딕" w:hint="eastAsia"/>
-          <w:b/>
-          <w:bCs/>
-          <w:color w:val="000000"/>
-          <w:kern w:val="0"/>
-          <w:sz w:val="24"/>
-        </w:rPr>
-        <w:t>기술</w:t>
-      </w:r>
-      <w:r>
-        <w:rPr>
-          <w:rFonts w:asciiTheme="minorEastAsia" w:hAnsiTheme="minorEastAsia" w:cs="Arial"/>
-          <w:b/>
-          <w:bCs/>
-          <w:color w:val="000000"/>
-          <w:kern w:val="0"/>
-          <w:sz w:val="24"/>
-        </w:rPr>
-        <w:t> </w:t>
       </w:r>
     </w:p>
     <w:p>
@@ -657,14 +698,11 @@
         <w:wordWrap/>
         <w:autoSpaceDE/>
         <w:autoSpaceDN/>
-        <w:spacing w:before="441"/>
+        <w:spacing w:before="441" w:line="480" w:lineRule="auto"/>
         <w:ind w:left="313"/>
         <w:jc w:val="left"/>
         <w:rPr>
-          <w:rFonts w:asciiTheme="minorEastAsia" w:hAnsiTheme="minorEastAsia" w:cs="Arial"/>
-          <w:b/>
-          <w:bCs/>
-          <w:color w:val="000000"/>
+          <w:rFonts w:asciiTheme="minorEastAsia" w:hAnsiTheme="minorEastAsia" w:cs="Times New Roman"/>
           <w:kern w:val="0"/>
           <w:sz w:val="24"/>
         </w:rPr>
@@ -680,21 +718,21 @@
       </w:r>
       <w:r>
         <w:rPr>
+          <w:rFonts w:asciiTheme="minorEastAsia" w:hAnsiTheme="minorEastAsia" w:cs="Arial"/>
+          <w:color w:val="000000"/>
+          <w:kern w:val="0"/>
+          <w:sz w:val="24"/>
+        </w:rPr>
+        <w:t xml:space="preserve"> </w:t>
+      </w:r>
+      <w:r>
+        <w:rPr>
           <w:rFonts w:asciiTheme="minorEastAsia" w:hAnsiTheme="minorEastAsia" w:cs="Arial" w:hint="eastAsia"/>
           <w:color w:val="000000"/>
           <w:kern w:val="0"/>
           <w:sz w:val="24"/>
         </w:rPr>
-        <w:t>코틀린을 이용해 두더지잡기</w:t>
-      </w:r>
-      <w:r>
-        <w:rPr>
-          <w:rFonts w:asciiTheme="minorEastAsia" w:hAnsiTheme="minorEastAsia" w:cs="Arial"/>
-          <w:color w:val="000000"/>
-          <w:kern w:val="0"/>
-          <w:sz w:val="24"/>
-        </w:rPr>
-        <w:t xml:space="preserve">, </w:t>
+        <w:t xml:space="preserve">각 게임마다 </w:t>
       </w:r>
       <w:r>
         <w:rPr>
@@ -703,86 +741,7 @@
           <w:kern w:val="0"/>
           <w:sz w:val="24"/>
         </w:rPr>
-        <w:t>숫자야구 게임</w:t>
-      </w:r>
-      <w:r>
-        <w:rPr>
-          <w:rFonts w:asciiTheme="minorEastAsia" w:hAnsiTheme="minorEastAsia" w:cs="Arial"/>
-          <w:color w:val="000000"/>
-          <w:kern w:val="0"/>
-          <w:sz w:val="24"/>
-        </w:rPr>
-        <w:t xml:space="preserve">, </w:t>
-      </w:r>
-      <w:r>
-        <w:rPr>
-          <w:rFonts w:asciiTheme="minorEastAsia" w:hAnsiTheme="minorEastAsia" w:cs="Arial" w:hint="eastAsia"/>
-          <w:color w:val="000000"/>
-          <w:kern w:val="0"/>
-          <w:sz w:val="24"/>
-        </w:rPr>
-        <w:t xml:space="preserve">같은 카드 </w:t>
-      </w:r>
-      <w:r>
-        <w:rPr>
-          <w:rFonts w:asciiTheme="minorEastAsia" w:hAnsiTheme="minorEastAsia" w:cs="Arial" w:hint="eastAsia"/>
-          <w:color w:val="000000"/>
-          <w:kern w:val="0"/>
-          <w:sz w:val="24"/>
-        </w:rPr>
-        <w:t>찾기,</w:t>
-      </w:r>
-      <w:r>
-        <w:rPr>
-          <w:rFonts w:asciiTheme="minorEastAsia" w:hAnsiTheme="minorEastAsia" w:cs="Arial"/>
-          <w:color w:val="000000"/>
-          <w:kern w:val="0"/>
-          <w:sz w:val="24"/>
-        </w:rPr>
-        <w:t xml:space="preserve"> </w:t>
-      </w:r>
-      <w:r>
-        <w:rPr>
-          <w:rFonts w:asciiTheme="minorEastAsia" w:hAnsiTheme="minorEastAsia" w:cs="Arial" w:hint="eastAsia"/>
-          <w:color w:val="000000"/>
-          <w:kern w:val="0"/>
-          <w:sz w:val="24"/>
-        </w:rPr>
-        <w:t>클릭게임을 리스트형식으로 나타낼 예정임.</w:t>
-      </w:r>
-      <w:r>
-        <w:rPr>
-          <w:rFonts w:asciiTheme="minorEastAsia" w:hAnsiTheme="minorEastAsia" w:cs="Arial"/>
-          <w:color w:val="000000"/>
-          <w:kern w:val="0"/>
-          <w:sz w:val="24"/>
-        </w:rPr>
-        <w:t xml:space="preserve"> </w:t>
-      </w:r>
-    </w:p>
-    <w:p>
-      <w:pPr>
-        <w:widowControl/>
-        <w:wordWrap/>
-        <w:autoSpaceDE/>
-        <w:autoSpaceDN/>
-        <w:spacing w:before="441"/>
-        <w:ind w:left="313"/>
-        <w:jc w:val="left"/>
-        <w:rPr>
-          <w:rFonts w:asciiTheme="minorEastAsia" w:hAnsiTheme="minorEastAsia" w:cs="Times New Roman"/>
-          <w:kern w:val="0"/>
-          <w:sz w:val="24"/>
-        </w:rPr>
-      </w:pPr>
-      <w:r>
-        <w:rPr>
-          <w:rFonts w:asciiTheme="minorEastAsia" w:hAnsiTheme="minorEastAsia" w:cs="Arial" w:hint="eastAsia"/>
-          <w:color w:val="000000"/>
-          <w:kern w:val="0"/>
-          <w:sz w:val="24"/>
-        </w:rPr>
-        <w:t>-각 게임마다 최고 기록을 기록할 수 있는 기능을 추가할 예정임</w:t>
+        <w:t>최고 기록을 기록할 수 있는 기능을 추가할 예정임</w:t>
       </w:r>
       <w:r>
         <w:rPr>
@@ -793,40 +752,6 @@
         </w:rPr>
         <w:t>.</w:t>
       </w:r>
-    </w:p>
-    <w:p>
-      <w:pPr>
-        <w:widowControl/>
-        <w:wordWrap/>
-        <w:autoSpaceDE/>
-        <w:autoSpaceDN/>
-        <w:spacing w:before="44"/>
-        <w:ind w:left="300" w:right="293" w:firstLine="20"/>
-        <w:jc w:val="left"/>
-        <w:rPr>
-          <w:rFonts w:asciiTheme="minorEastAsia" w:hAnsiTheme="minorEastAsia" w:cs="맑은 고딕"/>
-          <w:color w:val="000000"/>
-          <w:kern w:val="0"/>
-          <w:sz w:val="24"/>
-        </w:rPr>
-      </w:pPr>
-    </w:p>
-    <w:p>
-      <w:pPr>
-        <w:widowControl/>
-        <w:wordWrap/>
-        <w:autoSpaceDE/>
-        <w:autoSpaceDN/>
-        <w:spacing w:before="44"/>
-        <w:ind w:left="300" w:right="293" w:firstLine="20"/>
-        <w:jc w:val="left"/>
-        <w:rPr>
-          <w:rFonts w:asciiTheme="minorEastAsia" w:hAnsiTheme="minorEastAsia" w:cs="맑은 고딕"/>
-          <w:color w:val="000000"/>
-          <w:kern w:val="0"/>
-          <w:sz w:val="24"/>
-        </w:rPr>
-      </w:pPr>
     </w:p>
     <w:p>
       <w:pPr>

</xml_diff>